<commit_message>
modifica dei contenuti del piano
</commit_message>
<xml_diff>
--- a/docs/Contenuti/2. Strumenti/4. Pianoforte/1. Livello base/1. Introduzione allo strumento.docx
+++ b/docs/Contenuti/2. Strumenti/4. Pianoforte/1. Livello base/1. Introduzione allo strumento.docx
@@ -4,17 +4,9 @@
   <w:body>
     <w:p>
       <w:pPr>
-        <w:rPr>
-          <w:sz w:val="30"/>
-          <w:szCs w:val="30"/>
-        </w:rPr>
-      </w:pPr>
-      <w:r>
-        <w:rPr>
-          <w:b/>
-          <w:sz w:val="30"/>
-          <w:szCs w:val="30"/>
-        </w:rPr>
+        <w:pStyle w:val="Titolo1"/>
+      </w:pPr>
+      <w:r>
         <w:t>Introduzione allo strumento</w:t>
       </w:r>
     </w:p>
@@ -30,7 +22,14 @@
           <w:sz w:val="24"/>
           <w:szCs w:val="24"/>
         </w:rPr>
-        <w:t>Per garantire la durata, la perfetta accordatura e la buona risonanza di un pianoforte occorre, innanzi tutto, che esso venga costruito con legname ben stagionato. I legnami maggiormente utilizzati sono l’abete, il pioppo, il faggio etc.</w:t>
+        <w:t>Per garantire la durata, la perfetta accordatura e la buona risonanza di un pianoforte occorre, innanzi tutto, che esso venga costruito con legname ben stagionato</w:t>
+      </w:r>
+      <w:r>
+        <w:rPr>
+          <w:sz w:val="24"/>
+          <w:szCs w:val="24"/>
+        </w:rPr>
+        <w:t>.</w:t>
       </w:r>
     </w:p>
     <w:p>
@@ -134,7 +133,7 @@
           <w:sz w:val="24"/>
           <w:szCs w:val="24"/>
         </w:rPr>
-        <w:t>è la struttura esterna dello strumento, colei che deve dare solidità, ma al tempo stesso fornire un suono di qualità.</w:t>
+        <w:t>è la struttura esterna dello strumento.</w:t>
       </w:r>
     </w:p>
     <w:p>
@@ -190,7 +189,35 @@
           <w:sz w:val="24"/>
           <w:szCs w:val="24"/>
         </w:rPr>
-        <w:t xml:space="preserve"> è la parte che resiste alla tensione delle corde, e che permette quindi una maggior resistenza allo strumento stesso. Si trova all’interno della cassa.</w:t>
+        <w:t xml:space="preserve"> è la parte che resiste alla tensione delle corde permette</w:t>
+      </w:r>
+      <w:r>
+        <w:rPr>
+          <w:sz w:val="24"/>
+          <w:szCs w:val="24"/>
+        </w:rPr>
+        <w:t xml:space="preserve">ndo, </w:t>
+      </w:r>
+      <w:r>
+        <w:rPr>
+          <w:sz w:val="24"/>
+          <w:szCs w:val="24"/>
+        </w:rPr>
+        <w:t>quindi</w:t>
+      </w:r>
+      <w:r>
+        <w:rPr>
+          <w:sz w:val="24"/>
+          <w:szCs w:val="24"/>
+        </w:rPr>
+        <w:t>, di dare</w:t>
+      </w:r>
+      <w:r>
+        <w:rPr>
+          <w:sz w:val="24"/>
+          <w:szCs w:val="24"/>
+        </w:rPr>
+        <w:t xml:space="preserve"> una maggior resistenza allo strumento stesso. Si trova all’interno della cassa.</w:t>
       </w:r>
     </w:p>
     <w:p>
@@ -218,7 +245,21 @@
           <w:sz w:val="24"/>
           <w:szCs w:val="24"/>
         </w:rPr>
-        <w:t xml:space="preserve"> è la parte esterna del pianoforte, dalla quale il pianista “produce musica”. È composta da 88 tasti di diversa forma e colore: 52 bianchi e 36 neri, che vengono divisi per </w:t>
+        <w:t xml:space="preserve"> è la parte esterna del pianoforte</w:t>
+      </w:r>
+      <w:r>
+        <w:rPr>
+          <w:sz w:val="24"/>
+          <w:szCs w:val="24"/>
+        </w:rPr>
+        <w:t xml:space="preserve"> e permette al pianista di produrre musica.</w:t>
+      </w:r>
+      <w:r>
+        <w:rPr>
+          <w:sz w:val="24"/>
+          <w:szCs w:val="24"/>
+        </w:rPr>
+        <w:t xml:space="preserve"> È composta da 88 tasti di diversa forma e colore: 52 bianchi e 36 neri, che vengono divisi per </w:t>
       </w:r>
       <w:r>
         <w:rPr>
@@ -233,7 +274,51 @@
           <w:sz w:val="24"/>
           <w:szCs w:val="24"/>
         </w:rPr>
-        <w:t xml:space="preserve">. Sulla tastiera i tasti sono disposti in base alla loro altezza, partendo dall’estremità di destra si trovano le note più gravi, mentre salendo verso l’estremità di sinistra ci sono le note più acute. </w:t>
+        <w:t>. Sulla tastiera i tasti sono disposti in base alla loro altezza</w:t>
+      </w:r>
+      <w:r>
+        <w:rPr>
+          <w:sz w:val="24"/>
+          <w:szCs w:val="24"/>
+        </w:rPr>
+        <w:t>.</w:t>
+      </w:r>
+    </w:p>
+    <w:p>
+      <w:pPr>
+        <w:pStyle w:val="Paragrafoelenco"/>
+        <w:rPr>
+          <w:sz w:val="24"/>
+          <w:szCs w:val="24"/>
+        </w:rPr>
+      </w:pPr>
+      <w:r>
+        <w:rPr>
+          <w:sz w:val="24"/>
+          <w:szCs w:val="24"/>
+        </w:rPr>
+        <w:t>P</w:t>
+      </w:r>
+      <w:r>
+        <w:rPr>
+          <w:sz w:val="24"/>
+          <w:szCs w:val="24"/>
+        </w:rPr>
+        <w:t>artendo dall’estremità di destra si trovano le note più gravi, mentre</w:t>
+      </w:r>
+      <w:r>
+        <w:rPr>
+          <w:sz w:val="24"/>
+          <w:szCs w:val="24"/>
+        </w:rPr>
+        <w:t>,</w:t>
+      </w:r>
+      <w:r>
+        <w:rPr>
+          <w:sz w:val="24"/>
+          <w:szCs w:val="24"/>
+        </w:rPr>
+        <w:t xml:space="preserve"> salendo verso l’estremità di sinistra ci sono le note più acute. </w:t>
       </w:r>
     </w:p>
     <w:p>
@@ -261,7 +346,7 @@
           <w:sz w:val="24"/>
           <w:szCs w:val="24"/>
         </w:rPr>
-        <w:t xml:space="preserve"> è quell’asse parallelo alla tastiera, sul quale vengono appoggiati gli spartiti musicali.</w:t>
+        <w:t xml:space="preserve"> è quell’asse parallelo alla tastiera sul quale vengono appoggiati gli spartiti musicali.</w:t>
       </w:r>
     </w:p>
     <w:p>
@@ -311,7 +396,21 @@
           <w:sz w:val="24"/>
           <w:szCs w:val="24"/>
         </w:rPr>
-        <w:t xml:space="preserve"> di quel tasto percuote la sua rispettiva corda, facendola vibrare e producendo il suono. La vibrazione della corda, a sua volta è controllata dagli </w:t>
+        <w:t xml:space="preserve"> di quel tasto percuote la sua rispettiva corda, facendola vibrare e producendo il suono. La vibrazione della corda, a sua volta</w:t>
+      </w:r>
+      <w:r>
+        <w:rPr>
+          <w:sz w:val="24"/>
+          <w:szCs w:val="24"/>
+        </w:rPr>
+        <w:t>,</w:t>
+      </w:r>
+      <w:r>
+        <w:rPr>
+          <w:sz w:val="24"/>
+          <w:szCs w:val="24"/>
+        </w:rPr>
+        <w:t xml:space="preserve"> è controllata dagli </w:t>
       </w:r>
       <w:r>
         <w:rPr>
@@ -326,7 +425,51 @@
           <w:sz w:val="24"/>
           <w:szCs w:val="24"/>
         </w:rPr>
-        <w:t xml:space="preserve">, che sono piccoli elementi di legno ricoperti di feltro che, in base alla loro posizione permettono alla corda di vibrare. Se infatti, sono appoggiati alla corda, </w:t>
+        <w:t>, che sono piccoli elementi di legno ricoperti di feltro che, in base alla loro posizione</w:t>
+      </w:r>
+      <w:r>
+        <w:rPr>
+          <w:sz w:val="24"/>
+          <w:szCs w:val="24"/>
+        </w:rPr>
+        <w:t>,</w:t>
+      </w:r>
+      <w:r>
+        <w:rPr>
+          <w:sz w:val="24"/>
+          <w:szCs w:val="24"/>
+        </w:rPr>
+        <w:t xml:space="preserve"> permettono alla corda di vibrare. </w:t>
+      </w:r>
+      <w:r>
+        <w:rPr>
+          <w:sz w:val="24"/>
+          <w:szCs w:val="24"/>
+        </w:rPr>
+        <w:t xml:space="preserve"> I</w:t>
+      </w:r>
+      <w:r>
+        <w:rPr>
+          <w:sz w:val="24"/>
+          <w:szCs w:val="24"/>
+        </w:rPr>
+        <w:t xml:space="preserve">nfatti, </w:t>
+      </w:r>
+      <w:r>
+        <w:rPr>
+          <w:sz w:val="24"/>
+          <w:szCs w:val="24"/>
+        </w:rPr>
+        <w:t xml:space="preserve">se </w:t>
+      </w:r>
+      <w:bookmarkStart w:id="0" w:name="_GoBack"/>
+      <w:bookmarkEnd w:id="0"/>
+      <w:r>
+        <w:rPr>
+          <w:sz w:val="24"/>
+          <w:szCs w:val="24"/>
+        </w:rPr>
+        <w:t xml:space="preserve">appoggiati alla corda, </w:t>
       </w:r>
       <w:r>
         <w:rPr>
@@ -362,7 +505,7 @@
           <w:sz w:val="24"/>
           <w:szCs w:val="24"/>
         </w:rPr>
-        <w:t xml:space="preserve"> variano in lunghezza, diametro e materiale, in base al registro al quale corrispondo. Ad un tanto non sempre corrisponde una sola corda, ma 2/3 o più corde.</w:t>
+        <w:t xml:space="preserve"> variano in lunghezza, diametro e materiale, in base al registro al quale corrispondo. </w:t>
       </w:r>
     </w:p>
     <w:p>
@@ -391,7 +534,64 @@
           <w:sz w:val="24"/>
           <w:szCs w:val="24"/>
         </w:rPr>
-        <w:t xml:space="preserve"> in un pianoforte, generalmente, ci sono tre pedali, ma esistono tipi anche con due o quattro. I pedali vengono suddivisi in base alla loro funzione. Il pedale di </w:t>
+        <w:t xml:space="preserve"> in un pianoforte, generalmente, ci sono tre pedali, ma</w:t>
+      </w:r>
+      <w:r>
+        <w:rPr>
+          <w:sz w:val="24"/>
+          <w:szCs w:val="24"/>
+        </w:rPr>
+        <w:t xml:space="preserve"> ne </w:t>
+      </w:r>
+      <w:r>
+        <w:rPr>
+          <w:sz w:val="24"/>
+          <w:szCs w:val="24"/>
+        </w:rPr>
+        <w:t>esistono tipi anche</w:t>
+      </w:r>
+      <w:r>
+        <w:rPr>
+          <w:sz w:val="24"/>
+          <w:szCs w:val="24"/>
+        </w:rPr>
+        <w:t xml:space="preserve"> da</w:t>
+      </w:r>
+      <w:r>
+        <w:rPr>
+          <w:sz w:val="24"/>
+          <w:szCs w:val="24"/>
+        </w:rPr>
+        <w:t xml:space="preserve"> due o </w:t>
+      </w:r>
+      <w:r>
+        <w:rPr>
+          <w:sz w:val="24"/>
+          <w:szCs w:val="24"/>
+        </w:rPr>
+        <w:t xml:space="preserve">da </w:t>
+      </w:r>
+      <w:r>
+        <w:rPr>
+          <w:sz w:val="24"/>
+          <w:szCs w:val="24"/>
+        </w:rPr>
+        <w:t>quattro. I pedali vengono suddivisi in base alla loro funzione.</w:t>
+      </w:r>
+      <w:r>
+        <w:rPr>
+          <w:sz w:val="24"/>
+          <w:szCs w:val="24"/>
+        </w:rPr>
+        <w:t xml:space="preserve"> </w:t>
+      </w:r>
+      <w:proofErr w:type="gramStart"/>
+      <w:r>
+        <w:rPr>
+          <w:sz w:val="24"/>
+          <w:szCs w:val="24"/>
+        </w:rPr>
+        <w:t xml:space="preserve">Il pedale di </w:t>
       </w:r>
       <w:r>
         <w:rPr>
@@ -406,7 +606,29 @@
           <w:sz w:val="24"/>
           <w:szCs w:val="24"/>
         </w:rPr>
-        <w:t xml:space="preserve">, alza tutti gli smorzatori, facendo vibrare in modo continuo le corde. Il pedale </w:t>
+        <w:t>,</w:t>
+      </w:r>
+      <w:proofErr w:type="gramEnd"/>
+      <w:r>
+        <w:rPr>
+          <w:sz w:val="24"/>
+          <w:szCs w:val="24"/>
+        </w:rPr>
+        <w:t xml:space="preserve"> alza tutti gli smorzatori facendo vibrare in modo continuo le corde</w:t>
+      </w:r>
+      <w:r>
+        <w:rPr>
+          <w:sz w:val="24"/>
+          <w:szCs w:val="24"/>
+        </w:rPr>
+        <w:t xml:space="preserve">. </w:t>
+      </w:r>
+      <w:r>
+        <w:rPr>
+          <w:sz w:val="24"/>
+          <w:szCs w:val="24"/>
+        </w:rPr>
+        <w:t xml:space="preserve">Il pedale </w:t>
       </w:r>
       <w:r>
         <w:rPr>
@@ -437,7 +659,42 @@
           <w:sz w:val="24"/>
           <w:szCs w:val="24"/>
         </w:rPr>
-        <w:t xml:space="preserve"> verso la destra del musicista, permettendo al martelletto di colpire una sola corda delle due, tre o più che sono associate al tasto. La </w:t>
+        <w:t xml:space="preserve"> verso la destra del musicista</w:t>
+      </w:r>
+      <w:r>
+        <w:rPr>
+          <w:sz w:val="24"/>
+          <w:szCs w:val="24"/>
+        </w:rPr>
+        <w:t xml:space="preserve"> </w:t>
+      </w:r>
+      <w:r>
+        <w:rPr>
+          <w:sz w:val="24"/>
+          <w:szCs w:val="24"/>
+        </w:rPr>
+        <w:t xml:space="preserve">permettendo al martelletto di colpire una sola corda </w:t>
+      </w:r>
+      <w:r>
+        <w:rPr>
+          <w:sz w:val="24"/>
+          <w:szCs w:val="24"/>
+        </w:rPr>
+        <w:t xml:space="preserve">invece che colpire </w:t>
+      </w:r>
+      <w:r>
+        <w:rPr>
+          <w:sz w:val="24"/>
+          <w:szCs w:val="24"/>
+        </w:rPr>
+        <w:t>tutte quelle</w:t>
+      </w:r>
+      <w:r>
+        <w:rPr>
+          <w:sz w:val="24"/>
+          <w:szCs w:val="24"/>
+        </w:rPr>
+        <w:t xml:space="preserve"> associate al tasto. La </w:t>
       </w:r>
       <w:r>
         <w:rPr>
@@ -452,10 +709,8 @@
           <w:sz w:val="24"/>
           <w:szCs w:val="24"/>
         </w:rPr>
-        <w:t xml:space="preserve"> è il pedale che abbassa un asse ricoperto con del feltro all’interno del pianoforte, per smorzare il suono emesso dalle corde.</w:t>
-      </w:r>
-      <w:bookmarkStart w:id="0" w:name="_GoBack"/>
-      <w:bookmarkEnd w:id="0"/>
+        <w:t xml:space="preserve"> è il pedale che abbassa un asse ricoperto con del feltro all’interno del pianoforte per smorzare il suono emesso dalle corde.</w:t>
+      </w:r>
     </w:p>
     <w:sectPr>
       <w:pgSz w:w="11906" w:h="16838"/>

</xml_diff>